<commit_message>
Sesión expirada y loader
</commit_message>
<xml_diff>
--- a/static/plantillas/plantilla_oficio_observacion.docx
+++ b/static/plantillas/plantilla_oficio_observacion.docx
@@ -1,6 +1,6 @@
 
 <file path=word/document.xml><?xml version="1.0" encoding="utf-8"?>
-<w:document xmlns:wpc="http://schemas.microsoft.com/office/word/2010/wordprocessingCanvas" xmlns:cx="http://schemas.microsoft.com/office/drawing/2014/chartex" xmlns:cx1="http://schemas.microsoft.com/office/drawing/2015/9/8/chartex" xmlns:cx2="http://schemas.microsoft.com/office/drawing/2015/10/21/chartex" xmlns:cx3="http://schemas.microsoft.com/office/drawing/2016/5/9/chartex" xmlns:cx4="http://schemas.microsoft.com/office/drawing/2016/5/10/chartex" xmlns:cx5="http://schemas.microsoft.com/office/drawing/2016/5/11/chartex" xmlns:cx6="http://schemas.microsoft.com/office/drawing/2016/5/12/chartex" xmlns:cx7="http://schemas.microsoft.com/office/drawing/2016/5/13/chartex" xmlns:cx8="http://schemas.microsoft.com/office/drawing/2016/5/14/chartex" xmlns:mc="http://schemas.openxmlformats.org/markup-compatibility/2006" xmlns:aink="http://schemas.microsoft.com/office/drawing/2016/ink" xmlns:am3d="http://schemas.microsoft.com/office/drawing/2017/model3d" xmlns:o="urn:schemas-microsoft-com:office:office" xmlns:oel="http://schemas.microsoft.com/office/2019/extlst" xmlns:r="http://schemas.openxmlformats.org/officeDocument/2006/relationships" xmlns:m="http://schemas.openxmlformats.org/officeDocument/2006/math" xmlns:v="urn:schemas-microsoft-com:vml" xmlns:wp14="http://schemas.microsoft.com/office/word/2010/wordprocessingDrawing" xmlns:wp="http://schemas.openxmlformats.org/drawingml/2006/wordprocessingDrawing" xmlns:w10="urn:schemas-microsoft-com:office:word" xmlns:w="http://schemas.openxmlformats.org/wordprocessingml/2006/main" xmlns:w14="http://schemas.microsoft.com/office/word/2010/wordml" xmlns:w15="http://schemas.microsoft.com/office/word/2012/wordml" xmlns:w16cex="http://schemas.microsoft.com/office/word/2018/wordml/cex" xmlns:w16cid="http://schemas.microsoft.com/office/word/2016/wordml/cid" xmlns:w16="http://schemas.microsoft.com/office/word/2018/wordml" xmlns:w16du="http://schemas.microsoft.com/office/word/2023/wordml/word16du" xmlns:w16sdtdh="http://schemas.microsoft.com/office/word/2020/wordml/sdtdatahash" xmlns:w16sdtfl="http://schemas.microsoft.com/office/word/2024/wordml/sdtformatlock" xmlns:w16se="http://schemas.microsoft.com/office/word/2015/wordml/symex" xmlns:wpg="http://schemas.microsoft.com/office/word/2010/wordprocessingGroup" xmlns:wpi="http://schemas.microsoft.com/office/word/2010/wordprocessingInk" xmlns:wne="http://schemas.microsoft.com/office/word/2006/wordml" xmlns:wps="http://schemas.microsoft.com/office/word/2010/wordprocessingShape" mc:Ignorable="w14 w15 w16se w16cid w16 w16cex w16sdtdh w16sdtfl w16du wp14">
+<w:document xmlns:wpc="http://schemas.microsoft.com/office/word/2010/wordprocessingCanvas" xmlns:cx="http://schemas.microsoft.com/office/drawing/2014/chartex" xmlns:cx1="http://schemas.microsoft.com/office/drawing/2015/9/8/chartex" xmlns:cx2="http://schemas.microsoft.com/office/drawing/2015/10/21/chartex" xmlns:cx3="http://schemas.microsoft.com/office/drawing/2016/5/9/chartex" xmlns:cx4="http://schemas.microsoft.com/office/drawing/2016/5/10/chartex" xmlns:cx5="http://schemas.microsoft.com/office/drawing/2016/5/11/chartex" xmlns:cx6="http://schemas.microsoft.com/office/drawing/2016/5/12/chartex" xmlns:cx7="http://schemas.microsoft.com/office/drawing/2016/5/13/chartex" xmlns:cx8="http://schemas.microsoft.com/office/drawing/2016/5/14/chartex" xmlns:mc="http://schemas.openxmlformats.org/markup-compatibility/2006" xmlns:aink="http://schemas.microsoft.com/office/drawing/2016/ink" xmlns:am3d="http://schemas.microsoft.com/office/drawing/2017/model3d" xmlns:o="urn:schemas-microsoft-com:office:office" xmlns:oel="http://schemas.microsoft.com/office/2019/extlst" xmlns:r="http://schemas.openxmlformats.org/officeDocument/2006/relationships" xmlns:m="http://schemas.openxmlformats.org/officeDocument/2006/math" xmlns:v="urn:schemas-microsoft-com:vml" xmlns:wp14="http://schemas.microsoft.com/office/word/2010/wordprocessingDrawing" xmlns:wp="http://schemas.openxmlformats.org/drawingml/2006/wordprocessingDrawing" xmlns:w10="urn:schemas-microsoft-com:office:word" xmlns:w="http://schemas.openxmlformats.org/wordprocessingml/2006/main" xmlns:w14="http://schemas.microsoft.com/office/word/2010/wordml" xmlns:w15="http://schemas.microsoft.com/office/word/2012/wordml" xmlns:w16cex="http://schemas.microsoft.com/office/word/2018/wordml/cex" xmlns:w16cid="http://schemas.microsoft.com/office/word/2016/wordml/cid" xmlns:w16="http://schemas.microsoft.com/office/word/2018/wordml" xmlns:w16sdtdh="http://schemas.microsoft.com/office/word/2020/wordml/sdtdatahash" xmlns:w16se="http://schemas.microsoft.com/office/word/2015/wordml/symex" xmlns:wpg="http://schemas.microsoft.com/office/word/2010/wordprocessingGroup" xmlns:wpi="http://schemas.microsoft.com/office/word/2010/wordprocessingInk" xmlns:wne="http://schemas.microsoft.com/office/word/2006/wordml" xmlns:wps="http://schemas.microsoft.com/office/word/2010/wordprocessingShape" mc:Ignorable="w14 w15 w16se w16cid w16 w16cex w16sdtdh wp14">
   <w:body>
     <w:p>
       <w:pPr>
@@ -289,7 +289,6 @@
           <w:u w:val="single"/>
         </w:rPr>
       </w:pPr>
-      <w:proofErr w:type="gramStart"/>
       <w:r>
         <w:rPr>
           <w:rFonts w:ascii="Arial" w:eastAsia="Arial" w:hAnsi="Arial" w:cs="Arial"/>
@@ -309,7 +308,6 @@
         </w:rPr>
         <w:t>.-</w:t>
       </w:r>
-      <w:proofErr w:type="gramEnd"/>
     </w:p>
     <w:p>
       <w:pPr>
@@ -457,25 +455,7 @@
           <w:sz w:val="18"/>
           <w:szCs w:val="18"/>
         </w:rPr>
-        <w:t xml:space="preserve">RESOLUCIÓN MINISTERIAL </w:t>
-      </w:r>
-      <w:proofErr w:type="spellStart"/>
-      <w:r>
-        <w:rPr>
-          <w:rFonts w:ascii="Arial" w:eastAsia="Arial" w:hAnsi="Arial" w:cs="Arial"/>
-          <w:sz w:val="18"/>
-          <w:szCs w:val="18"/>
-        </w:rPr>
-        <w:t>N°</w:t>
-      </w:r>
-      <w:proofErr w:type="spellEnd"/>
-      <w:r>
-        <w:rPr>
-          <w:rFonts w:ascii="Arial" w:eastAsia="Arial" w:hAnsi="Arial" w:cs="Arial"/>
-          <w:sz w:val="18"/>
-          <w:szCs w:val="18"/>
-        </w:rPr>
-        <w:t xml:space="preserve"> 168-2025-MINEDU</w:t>
+        <w:t>RESOLUCIÓN MINISTERIAL N° 168-2025-MINEDU</w:t>
       </w:r>
     </w:p>
     <w:p>
@@ -500,25 +480,7 @@
           <w:sz w:val="18"/>
           <w:szCs w:val="18"/>
         </w:rPr>
-        <w:t xml:space="preserve">Expediente </w:t>
-      </w:r>
-      <w:proofErr w:type="spellStart"/>
-      <w:r>
-        <w:rPr>
-          <w:rFonts w:ascii="Arial" w:eastAsia="Arial" w:hAnsi="Arial" w:cs="Arial"/>
-          <w:sz w:val="18"/>
-          <w:szCs w:val="18"/>
-        </w:rPr>
-        <w:t>N°</w:t>
-      </w:r>
-      <w:proofErr w:type="spellEnd"/>
-      <w:r>
-        <w:rPr>
-          <w:rFonts w:ascii="Arial" w:eastAsia="Arial" w:hAnsi="Arial" w:cs="Arial"/>
-          <w:sz w:val="18"/>
-          <w:szCs w:val="18"/>
-        </w:rPr>
-        <w:t xml:space="preserve"> &lt;&lt;EXPEDIENTE&gt;&gt; </w:t>
+        <w:t xml:space="preserve">Expediente N° &lt;&lt;EXPEDIENTE&gt;&gt; </w:t>
       </w:r>
     </w:p>
     <w:p>
@@ -677,7 +639,7 @@
           <w:sz w:val="18"/>
           <w:szCs w:val="18"/>
         </w:rPr>
-        <w:t>El expediente no se ajusta a lo dispuesto en la normativa vigente, ya que el periodo de vigencia del CONEI excede el plazo de un (01) año establecido en el numeral 5.1.2. Asimismo, la Resolución Directoral debe ser presentada utilizando el nuevo formato de anexo, conforme a lo establecido en la normativa actual.</w:t>
+        <w:t>El expediente no se ajusta a lo dispuesto en la normativa vigente, debido a que el periodo de vigencia del CONEI excede el plazo de un (01) año establecido en el numeral 5.1.2. Asimismo, se recomienda que la Resolución Directoral sea presentada utilizando el nuevo formato de anexo establecido en la normativa vigente.</w:t>
       </w:r>
     </w:p>
     <w:p>
@@ -713,25 +675,7 @@
           <w:sz w:val="18"/>
           <w:szCs w:val="18"/>
         </w:rPr>
-        <w:t xml:space="preserve"> conforme a la normativa vigente. Una vez subsanadas las observaciones, podrá remitir nuevamente la documentación a la UGEL </w:t>
-      </w:r>
-      <w:proofErr w:type="spellStart"/>
-      <w:r>
-        <w:rPr>
-          <w:rFonts w:ascii="Arial" w:eastAsia="Arial" w:hAnsi="Arial" w:cs="Arial"/>
-          <w:sz w:val="18"/>
-          <w:szCs w:val="18"/>
-        </w:rPr>
-        <w:t>N°</w:t>
-      </w:r>
-      <w:proofErr w:type="spellEnd"/>
-      <w:r>
-        <w:rPr>
-          <w:rFonts w:ascii="Arial" w:eastAsia="Arial" w:hAnsi="Arial" w:cs="Arial"/>
-          <w:sz w:val="18"/>
-          <w:szCs w:val="18"/>
-        </w:rPr>
-        <w:t xml:space="preserve"> 06 para su evaluación.</w:t>
+        <w:t xml:space="preserve"> conforme a la normativa vigente. Una vez subsanadas las observaciones, podrá remitir nuevamente la documentación a la UGEL N° 06 para su evaluación.</w:t>
       </w:r>
     </w:p>
     <w:p>
@@ -806,25 +750,7 @@
           <w:sz w:val="18"/>
           <w:szCs w:val="18"/>
         </w:rPr>
-        <w:t xml:space="preserve">El presente documento se suscribe en mérito a las facultades otorgadas a la jefatura del Área de Planificación y Presupuesto mediante la Resolución Directoral </w:t>
-      </w:r>
-      <w:proofErr w:type="spellStart"/>
-      <w:r>
-        <w:rPr>
-          <w:rFonts w:ascii="Arial" w:eastAsia="Arial" w:hAnsi="Arial" w:cs="Arial"/>
-          <w:sz w:val="18"/>
-          <w:szCs w:val="18"/>
-        </w:rPr>
-        <w:t>Nº</w:t>
-      </w:r>
-      <w:proofErr w:type="spellEnd"/>
-      <w:r>
-        <w:rPr>
-          <w:rFonts w:ascii="Arial" w:eastAsia="Arial" w:hAnsi="Arial" w:cs="Arial"/>
-          <w:sz w:val="18"/>
-          <w:szCs w:val="18"/>
-        </w:rPr>
-        <w:t xml:space="preserve"> </w:t>
+        <w:t xml:space="preserve">El presente documento se suscribe en mérito a las facultades otorgadas a la jefatura del Área de Planificación y Presupuesto mediante la Resolución Directoral Nº </w:t>
       </w:r>
       <w:r>
         <w:rPr>
@@ -987,25 +913,7 @@
           <w:sz w:val="18"/>
           <w:szCs w:val="18"/>
         </w:rPr>
-        <w:t xml:space="preserve">Jorge </w:t>
-      </w:r>
-      <w:proofErr w:type="spellStart"/>
-      <w:r>
-        <w:rPr>
-          <w:rFonts w:ascii="Arial" w:eastAsia="Arial" w:hAnsi="Arial" w:cs="Arial"/>
-          <w:sz w:val="18"/>
-          <w:szCs w:val="18"/>
-        </w:rPr>
-        <w:t>Elias</w:t>
-      </w:r>
-      <w:proofErr w:type="spellEnd"/>
-      <w:r>
-        <w:rPr>
-          <w:rFonts w:ascii="Arial" w:eastAsia="Arial" w:hAnsi="Arial" w:cs="Arial"/>
-          <w:sz w:val="18"/>
-          <w:szCs w:val="18"/>
-        </w:rPr>
-        <w:t xml:space="preserve"> Quispe Lozano</w:t>
+        <w:t>Jorge Elias Quispe Lozano</w:t>
       </w:r>
     </w:p>
     <w:p>
@@ -1086,7 +994,7 @@
           <w:sz w:val="10"/>
           <w:szCs w:val="10"/>
         </w:rPr>
-        <w:t>UAHV/Coord. EPP</w:t>
+        <w:t>&lt;&lt;COORD_SIGLA&gt;&gt;</w:t>
       </w:r>
     </w:p>
     <w:p>
@@ -1125,7 +1033,7 @@
 </file>
 
 <file path=word/numbering.xml><?xml version="1.0" encoding="utf-8"?>
-<w:numbering xmlns:wpc="http://schemas.microsoft.com/office/word/2010/wordprocessingCanvas" xmlns:cx="http://schemas.microsoft.com/office/drawing/2014/chartex" xmlns:cx1="http://schemas.microsoft.com/office/drawing/2015/9/8/chartex" xmlns:cx2="http://schemas.microsoft.com/office/drawing/2015/10/21/chartex" xmlns:cx3="http://schemas.microsoft.com/office/drawing/2016/5/9/chartex" xmlns:cx4="http://schemas.microsoft.com/office/drawing/2016/5/10/chartex" xmlns:cx5="http://schemas.microsoft.com/office/drawing/2016/5/11/chartex" xmlns:cx6="http://schemas.microsoft.com/office/drawing/2016/5/12/chartex" xmlns:cx7="http://schemas.microsoft.com/office/drawing/2016/5/13/chartex" xmlns:cx8="http://schemas.microsoft.com/office/drawing/2016/5/14/chartex" xmlns:mc="http://schemas.openxmlformats.org/markup-compatibility/2006" xmlns:aink="http://schemas.microsoft.com/office/drawing/2016/ink" xmlns:am3d="http://schemas.microsoft.com/office/drawing/2017/model3d" xmlns:o="urn:schemas-microsoft-com:office:office" xmlns:oel="http://schemas.microsoft.com/office/2019/extlst" xmlns:r="http://schemas.openxmlformats.org/officeDocument/2006/relationships" xmlns:m="http://schemas.openxmlformats.org/officeDocument/2006/math" xmlns:v="urn:schemas-microsoft-com:vml" xmlns:wp14="http://schemas.microsoft.com/office/word/2010/wordprocessingDrawing" xmlns:wp="http://schemas.openxmlformats.org/drawingml/2006/wordprocessingDrawing" xmlns:w10="urn:schemas-microsoft-com:office:word" xmlns:w="http://schemas.openxmlformats.org/wordprocessingml/2006/main" xmlns:w14="http://schemas.microsoft.com/office/word/2010/wordml" xmlns:w15="http://schemas.microsoft.com/office/word/2012/wordml" xmlns:w16cex="http://schemas.microsoft.com/office/word/2018/wordml/cex" xmlns:w16cid="http://schemas.microsoft.com/office/word/2016/wordml/cid" xmlns:w16="http://schemas.microsoft.com/office/word/2018/wordml" xmlns:w16du="http://schemas.microsoft.com/office/word/2023/wordml/word16du" xmlns:w16sdtdh="http://schemas.microsoft.com/office/word/2020/wordml/sdtdatahash" xmlns:w16sdtfl="http://schemas.microsoft.com/office/word/2024/wordml/sdtformatlock" xmlns:w16se="http://schemas.microsoft.com/office/word/2015/wordml/symex" xmlns:wpg="http://schemas.microsoft.com/office/word/2010/wordprocessingGroup" xmlns:wpi="http://schemas.microsoft.com/office/word/2010/wordprocessingInk" xmlns:wne="http://schemas.microsoft.com/office/word/2006/wordml" xmlns:wps="http://schemas.microsoft.com/office/word/2010/wordprocessingShape" mc:Ignorable="w14 w15 w16se w16cid w16 w16cex w16sdtdh w16sdtfl w16du wp14">
+<w:numbering xmlns:wpc="http://schemas.microsoft.com/office/word/2010/wordprocessingCanvas" xmlns:cx="http://schemas.microsoft.com/office/drawing/2014/chartex" xmlns:cx1="http://schemas.microsoft.com/office/drawing/2015/9/8/chartex" xmlns:cx2="http://schemas.microsoft.com/office/drawing/2015/10/21/chartex" xmlns:cx3="http://schemas.microsoft.com/office/drawing/2016/5/9/chartex" xmlns:cx4="http://schemas.microsoft.com/office/drawing/2016/5/10/chartex" xmlns:cx5="http://schemas.microsoft.com/office/drawing/2016/5/11/chartex" xmlns:cx6="http://schemas.microsoft.com/office/drawing/2016/5/12/chartex" xmlns:cx7="http://schemas.microsoft.com/office/drawing/2016/5/13/chartex" xmlns:cx8="http://schemas.microsoft.com/office/drawing/2016/5/14/chartex" xmlns:mc="http://schemas.openxmlformats.org/markup-compatibility/2006" xmlns:aink="http://schemas.microsoft.com/office/drawing/2016/ink" xmlns:am3d="http://schemas.microsoft.com/office/drawing/2017/model3d" xmlns:o="urn:schemas-microsoft-com:office:office" xmlns:oel="http://schemas.microsoft.com/office/2019/extlst" xmlns:r="http://schemas.openxmlformats.org/officeDocument/2006/relationships" xmlns:m="http://schemas.openxmlformats.org/officeDocument/2006/math" xmlns:v="urn:schemas-microsoft-com:vml" xmlns:wp14="http://schemas.microsoft.com/office/word/2010/wordprocessingDrawing" xmlns:wp="http://schemas.openxmlformats.org/drawingml/2006/wordprocessingDrawing" xmlns:w10="urn:schemas-microsoft-com:office:word" xmlns:w="http://schemas.openxmlformats.org/wordprocessingml/2006/main" xmlns:w14="http://schemas.microsoft.com/office/word/2010/wordml" xmlns:w15="http://schemas.microsoft.com/office/word/2012/wordml" xmlns:w16cex="http://schemas.microsoft.com/office/word/2018/wordml/cex" xmlns:w16cid="http://schemas.microsoft.com/office/word/2016/wordml/cid" xmlns:w16="http://schemas.microsoft.com/office/word/2018/wordml" xmlns:w16sdtdh="http://schemas.microsoft.com/office/word/2020/wordml/sdtdatahash" xmlns:w16se="http://schemas.microsoft.com/office/word/2015/wordml/symex" xmlns:wpg="http://schemas.microsoft.com/office/word/2010/wordprocessingGroup" xmlns:wpi="http://schemas.microsoft.com/office/word/2010/wordprocessingInk" xmlns:wne="http://schemas.microsoft.com/office/word/2006/wordml" xmlns:wps="http://schemas.microsoft.com/office/word/2010/wordprocessingShape" mc:Ignorable="w14 w15 w16se w16cid w16 w16cex w16sdtdh wp14">
   <w:abstractNum w:abstractNumId="0" w15:restartNumberingAfterBreak="0">
     <w:nsid w:val="1C3C58BB"/>
     <w:multiLevelType w:val="multilevel"/>
@@ -1246,7 +1154,7 @@
 </file>
 
 <file path=word/styles.xml><?xml version="1.0" encoding="utf-8"?>
-<w:styles xmlns:mc="http://schemas.openxmlformats.org/markup-compatibility/2006" xmlns:r="http://schemas.openxmlformats.org/officeDocument/2006/relationships" xmlns:w="http://schemas.openxmlformats.org/wordprocessingml/2006/main" xmlns:w14="http://schemas.microsoft.com/office/word/2010/wordml" xmlns:w15="http://schemas.microsoft.com/office/word/2012/wordml" xmlns:w16cex="http://schemas.microsoft.com/office/word/2018/wordml/cex" xmlns:w16cid="http://schemas.microsoft.com/office/word/2016/wordml/cid" xmlns:w16="http://schemas.microsoft.com/office/word/2018/wordml" xmlns:w16du="http://schemas.microsoft.com/office/word/2023/wordml/word16du" xmlns:w16sdtdh="http://schemas.microsoft.com/office/word/2020/wordml/sdtdatahash" xmlns:w16sdtfl="http://schemas.microsoft.com/office/word/2024/wordml/sdtformatlock" xmlns:w16se="http://schemas.microsoft.com/office/word/2015/wordml/symex" mc:Ignorable="w14 w15 w16se w16cid w16 w16cex w16sdtdh w16sdtfl w16du">
+<w:styles xmlns:mc="http://schemas.openxmlformats.org/markup-compatibility/2006" xmlns:r="http://schemas.openxmlformats.org/officeDocument/2006/relationships" xmlns:w="http://schemas.openxmlformats.org/wordprocessingml/2006/main" xmlns:w14="http://schemas.microsoft.com/office/word/2010/wordml" xmlns:w15="http://schemas.microsoft.com/office/word/2012/wordml" xmlns:w16cex="http://schemas.microsoft.com/office/word/2018/wordml/cex" xmlns:w16cid="http://schemas.microsoft.com/office/word/2016/wordml/cid" xmlns:w16="http://schemas.microsoft.com/office/word/2018/wordml" xmlns:w16sdtdh="http://schemas.microsoft.com/office/word/2020/wordml/sdtdatahash" xmlns:w16se="http://schemas.microsoft.com/office/word/2015/wordml/symex" mc:Ignorable="w14 w15 w16se w16cid w16 w16cex w16sdtdh">
   <w:docDefaults>
     <w:rPrDefault>
       <w:rPr>
@@ -1763,6 +1671,7 @@
   <w:style w:type="character" w:default="1" w:styleId="Fuentedeprrafopredeter">
     <w:name w:val="Default Paragraph Font"/>
     <w:uiPriority w:val="1"/>
+    <w:semiHidden/>
     <w:unhideWhenUsed/>
   </w:style>
   <w:style w:type="table" w:default="1" w:styleId="Tablanormal">

</xml_diff>